<commit_message>
Add new standard code
</commit_message>
<xml_diff>
--- a/Comece criando o index.docx
+++ b/Comece criando o index.docx
@@ -479,55 +479,7 @@
           <w:bdr w:val="none" w:sz="0" w:space="0" w:color="auto" w:frame="1"/>
           <w:lang w:eastAsia="en-001"/>
         </w:rPr>
-        <w:t xml:space="preserve">const </w:t>
-      </w:r>
-      <w:proofErr w:type="spellStart"/>
-      <w:r>
-        <w:rPr>
-          <w:rFonts w:ascii="Consolas" w:eastAsia="Times New Roman" w:hAnsi="Consolas" w:cs="Courier New"/>
-          <w:color w:val="24292F"/>
-          <w:sz w:val="20"/>
-          <w:szCs w:val="20"/>
-          <w:bdr w:val="none" w:sz="0" w:space="0" w:color="auto" w:frame="1"/>
-          <w:lang w:eastAsia="en-001"/>
-        </w:rPr>
-        <w:t>ejs</w:t>
-      </w:r>
-      <w:proofErr w:type="spellEnd"/>
-      <w:r>
-        <w:rPr>
-          <w:rFonts w:ascii="Consolas" w:eastAsia="Times New Roman" w:hAnsi="Consolas" w:cs="Courier New"/>
-          <w:color w:val="24292F"/>
-          <w:sz w:val="20"/>
-          <w:szCs w:val="20"/>
-          <w:bdr w:val="none" w:sz="0" w:space="0" w:color="auto" w:frame="1"/>
-          <w:lang w:eastAsia="en-001"/>
-        </w:rPr>
-        <w:t xml:space="preserve"> = require("</w:t>
-      </w:r>
-      <w:proofErr w:type="spellStart"/>
-      <w:r>
-        <w:rPr>
-          <w:rFonts w:ascii="Consolas" w:eastAsia="Times New Roman" w:hAnsi="Consolas" w:cs="Courier New"/>
-          <w:color w:val="24292F"/>
-          <w:sz w:val="20"/>
-          <w:szCs w:val="20"/>
-          <w:bdr w:val="none" w:sz="0" w:space="0" w:color="auto" w:frame="1"/>
-          <w:lang w:eastAsia="en-001"/>
-        </w:rPr>
-        <w:t>ejs</w:t>
-      </w:r>
-      <w:proofErr w:type="spellEnd"/>
-      <w:r>
-        <w:rPr>
-          <w:rFonts w:ascii="Consolas" w:eastAsia="Times New Roman" w:hAnsi="Consolas" w:cs="Courier New"/>
-          <w:color w:val="24292F"/>
-          <w:sz w:val="20"/>
-          <w:szCs w:val="20"/>
-          <w:bdr w:val="none" w:sz="0" w:space="0" w:color="auto" w:frame="1"/>
-          <w:lang w:eastAsia="en-001"/>
-        </w:rPr>
-        <w:t>");</w:t>
+        <w:t>const mongoose = require("mongoose");</w:t>
       </w:r>
     </w:p>
     <w:p>
@@ -569,7 +521,55 @@
           <w:bdr w:val="none" w:sz="0" w:space="0" w:color="auto" w:frame="1"/>
           <w:lang w:eastAsia="en-001"/>
         </w:rPr>
-        <w:t>const mongoose = require('mongoose');</w:t>
+        <w:t xml:space="preserve">const </w:t>
+      </w:r>
+      <w:proofErr w:type="spellStart"/>
+      <w:r>
+        <w:rPr>
+          <w:rFonts w:ascii="Consolas" w:eastAsia="Times New Roman" w:hAnsi="Consolas" w:cs="Courier New"/>
+          <w:color w:val="24292F"/>
+          <w:sz w:val="20"/>
+          <w:szCs w:val="20"/>
+          <w:bdr w:val="none" w:sz="0" w:space="0" w:color="auto" w:frame="1"/>
+          <w:lang w:eastAsia="en-001"/>
+        </w:rPr>
+        <w:t>ejs</w:t>
+      </w:r>
+      <w:proofErr w:type="spellEnd"/>
+      <w:r>
+        <w:rPr>
+          <w:rFonts w:ascii="Consolas" w:eastAsia="Times New Roman" w:hAnsi="Consolas" w:cs="Courier New"/>
+          <w:color w:val="24292F"/>
+          <w:sz w:val="20"/>
+          <w:szCs w:val="20"/>
+          <w:bdr w:val="none" w:sz="0" w:space="0" w:color="auto" w:frame="1"/>
+          <w:lang w:eastAsia="en-001"/>
+        </w:rPr>
+        <w:t xml:space="preserve"> = require("</w:t>
+      </w:r>
+      <w:proofErr w:type="spellStart"/>
+      <w:r>
+        <w:rPr>
+          <w:rFonts w:ascii="Consolas" w:eastAsia="Times New Roman" w:hAnsi="Consolas" w:cs="Courier New"/>
+          <w:color w:val="24292F"/>
+          <w:sz w:val="20"/>
+          <w:szCs w:val="20"/>
+          <w:bdr w:val="none" w:sz="0" w:space="0" w:color="auto" w:frame="1"/>
+          <w:lang w:eastAsia="en-001"/>
+        </w:rPr>
+        <w:t>ejs</w:t>
+      </w:r>
+      <w:proofErr w:type="spellEnd"/>
+      <w:r>
+        <w:rPr>
+          <w:rFonts w:ascii="Consolas" w:eastAsia="Times New Roman" w:hAnsi="Consolas" w:cs="Courier New"/>
+          <w:color w:val="24292F"/>
+          <w:sz w:val="20"/>
+          <w:szCs w:val="20"/>
+          <w:bdr w:val="none" w:sz="0" w:space="0" w:color="auto" w:frame="1"/>
+          <w:lang w:eastAsia="en-001"/>
+        </w:rPr>
+        <w:t>");</w:t>
       </w:r>
     </w:p>
     <w:p>
@@ -602,6 +602,41 @@
           <w:lang w:eastAsia="en-001"/>
         </w:rPr>
       </w:pPr>
+      <w:r>
+        <w:rPr>
+          <w:rFonts w:ascii="Consolas" w:eastAsia="Times New Roman" w:hAnsi="Consolas" w:cs="Courier New"/>
+          <w:color w:val="24292F"/>
+          <w:sz w:val="20"/>
+          <w:szCs w:val="20"/>
+          <w:bdr w:val="none" w:sz="0" w:space="0" w:color="auto" w:frame="1"/>
+          <w:lang w:eastAsia="en-001"/>
+        </w:rPr>
+        <w:t>const _ = require("</w:t>
+      </w:r>
+      <w:proofErr w:type="spellStart"/>
+      <w:r>
+        <w:rPr>
+          <w:rFonts w:ascii="Consolas" w:eastAsia="Times New Roman" w:hAnsi="Consolas" w:cs="Courier New"/>
+          <w:color w:val="24292F"/>
+          <w:sz w:val="20"/>
+          <w:szCs w:val="20"/>
+          <w:bdr w:val="none" w:sz="0" w:space="0" w:color="auto" w:frame="1"/>
+          <w:lang w:eastAsia="en-001"/>
+        </w:rPr>
+        <w:t>lodash</w:t>
+      </w:r>
+      <w:proofErr w:type="spellEnd"/>
+      <w:r>
+        <w:rPr>
+          <w:rFonts w:ascii="Consolas" w:eastAsia="Times New Roman" w:hAnsi="Consolas" w:cs="Courier New"/>
+          <w:color w:val="24292F"/>
+          <w:sz w:val="20"/>
+          <w:szCs w:val="20"/>
+          <w:bdr w:val="none" w:sz="0" w:space="0" w:color="auto" w:frame="1"/>
+          <w:lang w:eastAsia="en-001"/>
+        </w:rPr>
+        <w:t>");</w:t>
+      </w:r>
     </w:p>
     <w:p>
       <w:pPr>
@@ -633,41 +668,6 @@
           <w:lang w:eastAsia="en-001"/>
         </w:rPr>
       </w:pPr>
-      <w:r>
-        <w:rPr>
-          <w:rFonts w:ascii="Consolas" w:eastAsia="Times New Roman" w:hAnsi="Consolas" w:cs="Courier New"/>
-          <w:color w:val="24292F"/>
-          <w:sz w:val="20"/>
-          <w:szCs w:val="20"/>
-          <w:bdr w:val="none" w:sz="0" w:space="0" w:color="auto" w:frame="1"/>
-          <w:lang w:eastAsia="en-001"/>
-        </w:rPr>
-        <w:t xml:space="preserve">const app = </w:t>
-      </w:r>
-      <w:proofErr w:type="gramStart"/>
-      <w:r>
-        <w:rPr>
-          <w:rFonts w:ascii="Consolas" w:eastAsia="Times New Roman" w:hAnsi="Consolas" w:cs="Courier New"/>
-          <w:color w:val="24292F"/>
-          <w:sz w:val="20"/>
-          <w:szCs w:val="20"/>
-          <w:bdr w:val="none" w:sz="0" w:space="0" w:color="auto" w:frame="1"/>
-          <w:lang w:eastAsia="en-001"/>
-        </w:rPr>
-        <w:t>express(</w:t>
-      </w:r>
-      <w:proofErr w:type="gramEnd"/>
-      <w:r>
-        <w:rPr>
-          <w:rFonts w:ascii="Consolas" w:eastAsia="Times New Roman" w:hAnsi="Consolas" w:cs="Courier New"/>
-          <w:color w:val="24292F"/>
-          <w:sz w:val="20"/>
-          <w:szCs w:val="20"/>
-          <w:bdr w:val="none" w:sz="0" w:space="0" w:color="auto" w:frame="1"/>
-          <w:lang w:eastAsia="en-001"/>
-        </w:rPr>
-        <w:t>);</w:t>
-      </w:r>
     </w:p>
     <w:p>
       <w:pPr>
@@ -699,6 +699,41 @@
           <w:lang w:eastAsia="en-001"/>
         </w:rPr>
       </w:pPr>
+      <w:r>
+        <w:rPr>
+          <w:rFonts w:ascii="Consolas" w:eastAsia="Times New Roman" w:hAnsi="Consolas" w:cs="Courier New"/>
+          <w:color w:val="24292F"/>
+          <w:sz w:val="20"/>
+          <w:szCs w:val="20"/>
+          <w:bdr w:val="none" w:sz="0" w:space="0" w:color="auto" w:frame="1"/>
+          <w:lang w:eastAsia="en-001"/>
+        </w:rPr>
+        <w:t xml:space="preserve">const app = </w:t>
+      </w:r>
+      <w:proofErr w:type="gramStart"/>
+      <w:r>
+        <w:rPr>
+          <w:rFonts w:ascii="Consolas" w:eastAsia="Times New Roman" w:hAnsi="Consolas" w:cs="Courier New"/>
+          <w:color w:val="24292F"/>
+          <w:sz w:val="20"/>
+          <w:szCs w:val="20"/>
+          <w:bdr w:val="none" w:sz="0" w:space="0" w:color="auto" w:frame="1"/>
+          <w:lang w:eastAsia="en-001"/>
+        </w:rPr>
+        <w:t>express(</w:t>
+      </w:r>
+      <w:proofErr w:type="gramEnd"/>
+      <w:r>
+        <w:rPr>
+          <w:rFonts w:ascii="Consolas" w:eastAsia="Times New Roman" w:hAnsi="Consolas" w:cs="Courier New"/>
+          <w:color w:val="24292F"/>
+          <w:sz w:val="20"/>
+          <w:szCs w:val="20"/>
+          <w:bdr w:val="none" w:sz="0" w:space="0" w:color="auto" w:frame="1"/>
+          <w:lang w:eastAsia="en-001"/>
+        </w:rPr>
+        <w:t>);</w:t>
+      </w:r>
     </w:p>
     <w:p>
       <w:pPr>
@@ -822,6 +857,56 @@
           <w:lang w:eastAsia="en-001"/>
         </w:rPr>
       </w:pPr>
+      <w:proofErr w:type="spellStart"/>
+      <w:proofErr w:type="gramStart"/>
+      <w:r>
+        <w:rPr>
+          <w:rFonts w:ascii="Consolas" w:eastAsia="Times New Roman" w:hAnsi="Consolas" w:cs="Courier New"/>
+          <w:color w:val="24292F"/>
+          <w:sz w:val="20"/>
+          <w:szCs w:val="20"/>
+          <w:bdr w:val="none" w:sz="0" w:space="0" w:color="auto" w:frame="1"/>
+          <w:lang w:eastAsia="en-001"/>
+        </w:rPr>
+        <w:t>app.use</w:t>
+      </w:r>
+      <w:proofErr w:type="spellEnd"/>
+      <w:r>
+        <w:rPr>
+          <w:rFonts w:ascii="Consolas" w:eastAsia="Times New Roman" w:hAnsi="Consolas" w:cs="Courier New"/>
+          <w:color w:val="24292F"/>
+          <w:sz w:val="20"/>
+          <w:szCs w:val="20"/>
+          <w:bdr w:val="none" w:sz="0" w:space="0" w:color="auto" w:frame="1"/>
+          <w:lang w:eastAsia="en-001"/>
+        </w:rPr>
+        <w:t>(</w:t>
+      </w:r>
+      <w:proofErr w:type="spellStart"/>
+      <w:proofErr w:type="gramEnd"/>
+      <w:r>
+        <w:rPr>
+          <w:rFonts w:ascii="Consolas" w:eastAsia="Times New Roman" w:hAnsi="Consolas" w:cs="Courier New"/>
+          <w:color w:val="24292F"/>
+          <w:sz w:val="20"/>
+          <w:szCs w:val="20"/>
+          <w:bdr w:val="none" w:sz="0" w:space="0" w:color="auto" w:frame="1"/>
+          <w:lang w:eastAsia="en-001"/>
+        </w:rPr>
+        <w:t>bodyParser.urlencoded</w:t>
+      </w:r>
+      <w:proofErr w:type="spellEnd"/>
+      <w:r>
+        <w:rPr>
+          <w:rFonts w:ascii="Consolas" w:eastAsia="Times New Roman" w:hAnsi="Consolas" w:cs="Courier New"/>
+          <w:color w:val="24292F"/>
+          <w:sz w:val="20"/>
+          <w:szCs w:val="20"/>
+          <w:bdr w:val="none" w:sz="0" w:space="0" w:color="auto" w:frame="1"/>
+          <w:lang w:eastAsia="en-001"/>
+        </w:rPr>
+        <w:t>({extended: true}));</w:t>
+      </w:r>
     </w:p>
     <w:p>
       <w:pPr>
@@ -854,6 +939,30 @@
         </w:rPr>
       </w:pPr>
       <w:proofErr w:type="spellStart"/>
+      <w:r>
+        <w:rPr>
+          <w:rFonts w:ascii="Consolas" w:eastAsia="Times New Roman" w:hAnsi="Consolas" w:cs="Courier New"/>
+          <w:color w:val="24292F"/>
+          <w:sz w:val="20"/>
+          <w:szCs w:val="20"/>
+          <w:bdr w:val="none" w:sz="0" w:space="0" w:color="auto" w:frame="1"/>
+          <w:lang w:eastAsia="en-001"/>
+        </w:rPr>
+        <w:t>app.use</w:t>
+      </w:r>
+      <w:proofErr w:type="spellEnd"/>
+      <w:r>
+        <w:rPr>
+          <w:rFonts w:ascii="Consolas" w:eastAsia="Times New Roman" w:hAnsi="Consolas" w:cs="Courier New"/>
+          <w:color w:val="24292F"/>
+          <w:sz w:val="20"/>
+          <w:szCs w:val="20"/>
+          <w:bdr w:val="none" w:sz="0" w:space="0" w:color="auto" w:frame="1"/>
+          <w:lang w:eastAsia="en-001"/>
+        </w:rPr>
+        <w:t>(</w:t>
+      </w:r>
+      <w:proofErr w:type="spellStart"/>
       <w:proofErr w:type="gramStart"/>
       <w:r>
         <w:rPr>
@@ -864,9 +973,10 @@
           <w:bdr w:val="none" w:sz="0" w:space="0" w:color="auto" w:frame="1"/>
           <w:lang w:eastAsia="en-001"/>
         </w:rPr>
-        <w:t>app.use</w:t>
+        <w:t>express.static</w:t>
       </w:r>
       <w:proofErr w:type="spellEnd"/>
+      <w:proofErr w:type="gramEnd"/>
       <w:r>
         <w:rPr>
           <w:rFonts w:ascii="Consolas" w:eastAsia="Times New Roman" w:hAnsi="Consolas" w:cs="Courier New"/>
@@ -876,32 +986,7 @@
           <w:bdr w:val="none" w:sz="0" w:space="0" w:color="auto" w:frame="1"/>
           <w:lang w:eastAsia="en-001"/>
         </w:rPr>
-        <w:t>(</w:t>
-      </w:r>
-      <w:proofErr w:type="spellStart"/>
-      <w:proofErr w:type="gramEnd"/>
-      <w:r>
-        <w:rPr>
-          <w:rFonts w:ascii="Consolas" w:eastAsia="Times New Roman" w:hAnsi="Consolas" w:cs="Courier New"/>
-          <w:color w:val="24292F"/>
-          <w:sz w:val="20"/>
-          <w:szCs w:val="20"/>
-          <w:bdr w:val="none" w:sz="0" w:space="0" w:color="auto" w:frame="1"/>
-          <w:lang w:eastAsia="en-001"/>
-        </w:rPr>
-        <w:t>bodyParser.urlencoded</w:t>
-      </w:r>
-      <w:proofErr w:type="spellEnd"/>
-      <w:r>
-        <w:rPr>
-          <w:rFonts w:ascii="Consolas" w:eastAsia="Times New Roman" w:hAnsi="Consolas" w:cs="Courier New"/>
-          <w:color w:val="24292F"/>
-          <w:sz w:val="20"/>
-          <w:szCs w:val="20"/>
-          <w:bdr w:val="none" w:sz="0" w:space="0" w:color="auto" w:frame="1"/>
-          <w:lang w:eastAsia="en-001"/>
-        </w:rPr>
-        <w:t>({</w:t>
+        <w:t>("public"));</w:t>
       </w:r>
     </w:p>
     <w:p>
@@ -934,6 +1019,7 @@
           <w:lang w:eastAsia="en-001"/>
         </w:rPr>
       </w:pPr>
+      <w:proofErr w:type="gramStart"/>
       <w:r>
         <w:rPr>
           <w:rFonts w:ascii="Consolas" w:eastAsia="Times New Roman" w:hAnsi="Consolas" w:cs="Courier New"/>
@@ -943,30 +1029,10 @@
           <w:bdr w:val="none" w:sz="0" w:space="0" w:color="auto" w:frame="1"/>
           <w:lang w:eastAsia="en-001"/>
         </w:rPr>
-        <w:t xml:space="preserve">  extended: true</w:t>
-      </w:r>
-    </w:p>
-    <w:p>
-      <w:pPr>
-        <w:tabs>
-          <w:tab w:val="left" w:pos="916"/>
-          <w:tab w:val="left" w:pos="1832"/>
-          <w:tab w:val="left" w:pos="2748"/>
-          <w:tab w:val="left" w:pos="3664"/>
-          <w:tab w:val="left" w:pos="4580"/>
-          <w:tab w:val="left" w:pos="5496"/>
-          <w:tab w:val="left" w:pos="6412"/>
-          <w:tab w:val="left" w:pos="7328"/>
-          <w:tab w:val="left" w:pos="8244"/>
-          <w:tab w:val="left" w:pos="9160"/>
-          <w:tab w:val="left" w:pos="10076"/>
-          <w:tab w:val="left" w:pos="10992"/>
-          <w:tab w:val="left" w:pos="11908"/>
-          <w:tab w:val="left" w:pos="12824"/>
-          <w:tab w:val="left" w:pos="13740"/>
-          <w:tab w:val="left" w:pos="14656"/>
-        </w:tabs>
-        <w:spacing w:after="0" w:line="240" w:lineRule="auto"/>
+        <w:t>mongoose.connect</w:t>
+      </w:r>
+      <w:proofErr w:type="gramEnd"/>
+      <w:r>
         <w:rPr>
           <w:rFonts w:ascii="Consolas" w:eastAsia="Times New Roman" w:hAnsi="Consolas" w:cs="Courier New"/>
           <w:color w:val="24292F"/>
@@ -975,7 +1041,9 @@
           <w:bdr w:val="none" w:sz="0" w:space="0" w:color="auto" w:frame="1"/>
           <w:lang w:eastAsia="en-001"/>
         </w:rPr>
-      </w:pPr>
+        <w:t xml:space="preserve">("mongodb+srv://ailtonjr://@cluster0.dq7kh.mongodb.net/articlesDB", { </w:t>
+      </w:r>
+      <w:proofErr w:type="spellStart"/>
       <w:r>
         <w:rPr>
           <w:rFonts w:ascii="Consolas" w:eastAsia="Times New Roman" w:hAnsi="Consolas" w:cs="Courier New"/>
@@ -985,30 +1053,10 @@
           <w:bdr w:val="none" w:sz="0" w:space="0" w:color="auto" w:frame="1"/>
           <w:lang w:eastAsia="en-001"/>
         </w:rPr>
-        <w:t>}));</w:t>
-      </w:r>
-    </w:p>
-    <w:p>
-      <w:pPr>
-        <w:tabs>
-          <w:tab w:val="left" w:pos="916"/>
-          <w:tab w:val="left" w:pos="1832"/>
-          <w:tab w:val="left" w:pos="2748"/>
-          <w:tab w:val="left" w:pos="3664"/>
-          <w:tab w:val="left" w:pos="4580"/>
-          <w:tab w:val="left" w:pos="5496"/>
-          <w:tab w:val="left" w:pos="6412"/>
-          <w:tab w:val="left" w:pos="7328"/>
-          <w:tab w:val="left" w:pos="8244"/>
-          <w:tab w:val="left" w:pos="9160"/>
-          <w:tab w:val="left" w:pos="10076"/>
-          <w:tab w:val="left" w:pos="10992"/>
-          <w:tab w:val="left" w:pos="11908"/>
-          <w:tab w:val="left" w:pos="12824"/>
-          <w:tab w:val="left" w:pos="13740"/>
-          <w:tab w:val="left" w:pos="14656"/>
-        </w:tabs>
-        <w:spacing w:after="0" w:line="240" w:lineRule="auto"/>
+        <w:t>useNewUrlParser</w:t>
+      </w:r>
+      <w:proofErr w:type="spellEnd"/>
+      <w:r>
         <w:rPr>
           <w:rFonts w:ascii="Consolas" w:eastAsia="Times New Roman" w:hAnsi="Consolas" w:cs="Courier New"/>
           <w:color w:val="24292F"/>
@@ -1017,88 +1065,8 @@
           <w:bdr w:val="none" w:sz="0" w:space="0" w:color="auto" w:frame="1"/>
           <w:lang w:eastAsia="en-001"/>
         </w:rPr>
-      </w:pPr>
-      <w:proofErr w:type="spellStart"/>
-      <w:r>
-        <w:rPr>
-          <w:rFonts w:ascii="Consolas" w:eastAsia="Times New Roman" w:hAnsi="Consolas" w:cs="Courier New"/>
-          <w:color w:val="24292F"/>
-          <w:sz w:val="20"/>
-          <w:szCs w:val="20"/>
-          <w:bdr w:val="none" w:sz="0" w:space="0" w:color="auto" w:frame="1"/>
-          <w:lang w:eastAsia="en-001"/>
-        </w:rPr>
-        <w:t>app.use</w:t>
-      </w:r>
-      <w:proofErr w:type="spellEnd"/>
-      <w:r>
-        <w:rPr>
-          <w:rFonts w:ascii="Consolas" w:eastAsia="Times New Roman" w:hAnsi="Consolas" w:cs="Courier New"/>
-          <w:color w:val="24292F"/>
-          <w:sz w:val="20"/>
-          <w:szCs w:val="20"/>
-          <w:bdr w:val="none" w:sz="0" w:space="0" w:color="auto" w:frame="1"/>
-          <w:lang w:eastAsia="en-001"/>
-        </w:rPr>
-        <w:t>(</w:t>
-      </w:r>
-      <w:proofErr w:type="spellStart"/>
-      <w:proofErr w:type="gramStart"/>
-      <w:r>
-        <w:rPr>
-          <w:rFonts w:ascii="Consolas" w:eastAsia="Times New Roman" w:hAnsi="Consolas" w:cs="Courier New"/>
-          <w:color w:val="24292F"/>
-          <w:sz w:val="20"/>
-          <w:szCs w:val="20"/>
-          <w:bdr w:val="none" w:sz="0" w:space="0" w:color="auto" w:frame="1"/>
-          <w:lang w:eastAsia="en-001"/>
-        </w:rPr>
-        <w:t>express.static</w:t>
-      </w:r>
-      <w:proofErr w:type="spellEnd"/>
-      <w:proofErr w:type="gramEnd"/>
-      <w:r>
-        <w:rPr>
-          <w:rFonts w:ascii="Consolas" w:eastAsia="Times New Roman" w:hAnsi="Consolas" w:cs="Courier New"/>
-          <w:color w:val="24292F"/>
-          <w:sz w:val="20"/>
-          <w:szCs w:val="20"/>
-          <w:bdr w:val="none" w:sz="0" w:space="0" w:color="auto" w:frame="1"/>
-          <w:lang w:eastAsia="en-001"/>
-        </w:rPr>
-        <w:t>("public"));</w:t>
-      </w:r>
-    </w:p>
-    <w:p>
-      <w:pPr>
-        <w:tabs>
-          <w:tab w:val="left" w:pos="916"/>
-          <w:tab w:val="left" w:pos="1832"/>
-          <w:tab w:val="left" w:pos="2748"/>
-          <w:tab w:val="left" w:pos="3664"/>
-          <w:tab w:val="left" w:pos="4580"/>
-          <w:tab w:val="left" w:pos="5496"/>
-          <w:tab w:val="left" w:pos="6412"/>
-          <w:tab w:val="left" w:pos="7328"/>
-          <w:tab w:val="left" w:pos="8244"/>
-          <w:tab w:val="left" w:pos="9160"/>
-          <w:tab w:val="left" w:pos="10076"/>
-          <w:tab w:val="left" w:pos="10992"/>
-          <w:tab w:val="left" w:pos="11908"/>
-          <w:tab w:val="left" w:pos="12824"/>
-          <w:tab w:val="left" w:pos="13740"/>
-          <w:tab w:val="left" w:pos="14656"/>
-        </w:tabs>
-        <w:spacing w:after="0" w:line="240" w:lineRule="auto"/>
-        <w:rPr>
-          <w:rFonts w:ascii="Consolas" w:eastAsia="Times New Roman" w:hAnsi="Consolas" w:cs="Courier New"/>
-          <w:color w:val="24292F"/>
-          <w:sz w:val="20"/>
-          <w:szCs w:val="20"/>
-          <w:bdr w:val="none" w:sz="0" w:space="0" w:color="auto" w:frame="1"/>
-          <w:lang w:eastAsia="en-001"/>
-        </w:rPr>
-      </w:pPr>
+        <w:t>: true });</w:t>
+      </w:r>
     </w:p>
     <w:p>
       <w:pPr>

</xml_diff>